<commit_message>
Minor fix and add document
</commit_message>
<xml_diff>
--- a/Pala Productivity Tools.docx
+++ b/Pala Productivity Tools.docx
@@ -29,12 +29,12 @@
             <wp:extent cx="7848600" cy="10839450"/>
             <wp:effectExtent b="0" l="0" r="0" t="0"/>
             <wp:wrapNone/>
-            <wp:docPr id="3" name="image1.png"/>
+            <wp:docPr id="4" name="image8.png"/>
             <a:graphic>
               <a:graphicData uri="http://schemas.openxmlformats.org/drawingml/2006/picture">
                 <pic:pic>
                   <pic:nvPicPr>
-                    <pic:cNvPr id="0" name="image1.png"/>
+                    <pic:cNvPr id="0" name="image8.png"/>
                     <pic:cNvPicPr preferRelativeResize="0"/>
                   </pic:nvPicPr>
                   <pic:blipFill>
@@ -3095,24 +3095,20 @@
     </w:p>
     <w:p>
       <w:pPr>
-        <w:rPr>
-          <w:b w:val="1"/>
-        </w:rPr>
-      </w:pPr>
-      <w:r>
-        <w:rPr>
-          <w:b w:val="1"/>
-        </w:rPr>
+        <w:rPr/>
+      </w:pPr>
+      <w:r>
+        <w:rPr/>
         <w:drawing>
           <wp:inline distB="114300" distT="114300" distL="114300" distR="114300">
-            <wp:extent cx="4953000" cy="4810125"/>
+            <wp:extent cx="5943600" cy="5156200"/>
             <wp:effectExtent b="0" l="0" r="0" t="0"/>
-            <wp:docPr id="11" name="image4.png"/>
+            <wp:docPr id="3" name="image5.png"/>
             <a:graphic>
               <a:graphicData uri="http://schemas.openxmlformats.org/drawingml/2006/picture">
                 <pic:pic>
                   <pic:nvPicPr>
-                    <pic:cNvPr id="0" name="image4.png"/>
+                    <pic:cNvPr id="0" name="image5.png"/>
                     <pic:cNvPicPr preferRelativeResize="0"/>
                   </pic:nvPicPr>
                   <pic:blipFill>
@@ -3125,7 +3121,7 @@
                   <pic:spPr>
                     <a:xfrm>
                       <a:off x="0" y="0"/>
-                      <a:ext cx="4953000" cy="4810125"/>
+                      <a:ext cx="5943600" cy="5156200"/>
                     </a:xfrm>
                     <a:prstGeom prst="rect"/>
                     <a:ln/>
@@ -3175,12 +3171,12 @@
           <wp:inline distB="114300" distT="114300" distL="114300" distR="114300">
             <wp:extent cx="5176838" cy="3181350"/>
             <wp:effectExtent b="0" l="0" r="0" t="0"/>
-            <wp:docPr id="2" name="image9.png"/>
+            <wp:docPr id="2" name="image10.png"/>
             <a:graphic>
               <a:graphicData uri="http://schemas.openxmlformats.org/drawingml/2006/picture">
                 <pic:pic>
                   <pic:nvPicPr>
-                    <pic:cNvPr id="0" name="image9.png"/>
+                    <pic:cNvPr id="0" name="image10.png"/>
                     <pic:cNvPicPr preferRelativeResize="0"/>
                   </pic:nvPicPr>
                   <pic:blipFill>
@@ -3239,12 +3235,12 @@
           <wp:inline distB="114300" distT="114300" distL="114300" distR="114300">
             <wp:extent cx="3862388" cy="3576556"/>
             <wp:effectExtent b="0" l="0" r="0" t="0"/>
-            <wp:docPr id="8" name="image11.png"/>
+            <wp:docPr id="9" name="image3.png"/>
             <a:graphic>
               <a:graphicData uri="http://schemas.openxmlformats.org/drawingml/2006/picture">
                 <pic:pic>
                   <pic:nvPicPr>
-                    <pic:cNvPr id="0" name="image11.png"/>
+                    <pic:cNvPr id="0" name="image3.png"/>
                     <pic:cNvPicPr preferRelativeResize="0"/>
                   </pic:nvPicPr>
                   <pic:blipFill>
@@ -3313,12 +3309,12 @@
           <wp:inline distB="114300" distT="114300" distL="114300" distR="114300">
             <wp:extent cx="4972050" cy="3194772"/>
             <wp:effectExtent b="0" l="0" r="0" t="0"/>
-            <wp:docPr id="1" name="image10.png"/>
+            <wp:docPr id="1" name="image12.png"/>
             <a:graphic>
               <a:graphicData uri="http://schemas.openxmlformats.org/drawingml/2006/picture">
                 <pic:pic>
                   <pic:nvPicPr>
-                    <pic:cNvPr id="0" name="image10.png"/>
+                    <pic:cNvPr id="0" name="image12.png"/>
                     <pic:cNvPicPr preferRelativeResize="0"/>
                   </pic:nvPicPr>
                   <pic:blipFill>
@@ -3423,12 +3419,12 @@
           <wp:inline distB="114300" distT="114300" distL="114300" distR="114300">
             <wp:extent cx="5943600" cy="2501900"/>
             <wp:effectExtent b="0" l="0" r="0" t="0"/>
-            <wp:docPr descr="Gráfico de respuestas de formularios. Título de la pregunta: ¿En que semestre de tus estudios te encuentras?. Número de respuestas: 15 respuestas." id="5" name="image7.png"/>
+            <wp:docPr descr="Gráfico de respuestas de formularios. Título de la pregunta: ¿En que semestre de tus estudios te encuentras?. Número de respuestas: 15 respuestas." id="6" name="image11.png"/>
             <a:graphic>
               <a:graphicData uri="http://schemas.openxmlformats.org/drawingml/2006/picture">
                 <pic:pic>
                   <pic:nvPicPr>
-                    <pic:cNvPr descr="Gráfico de respuestas de formularios. Título de la pregunta: ¿En que semestre de tus estudios te encuentras?. Número de respuestas: 15 respuestas." id="0" name="image7.png"/>
+                    <pic:cNvPr descr="Gráfico de respuestas de formularios. Título de la pregunta: ¿En que semestre de tus estudios te encuentras?. Número de respuestas: 15 respuestas." id="0" name="image11.png"/>
                     <pic:cNvPicPr preferRelativeResize="0"/>
                   </pic:nvPicPr>
                   <pic:blipFill>
@@ -3461,12 +3457,12 @@
           <wp:inline distB="114300" distT="114300" distL="114300" distR="114300">
             <wp:extent cx="5943600" cy="2692400"/>
             <wp:effectExtent b="0" l="0" r="0" t="0"/>
-            <wp:docPr descr="Gráfico de respuestas de formularios. Título de la pregunta: ¿Has tenido problemas para organizar tus actividades de estudio, ocio, tiempo en familia, etc, de manera uniforme? . Número de respuestas: 15 respuestas." id="9" name="image12.png"/>
+            <wp:docPr descr="Gráfico de respuestas de formularios. Título de la pregunta: ¿Has tenido problemas para organizar tus actividades de estudio, ocio, tiempo en familia, etc, de manera uniforme? . Número de respuestas: 15 respuestas." id="10" name="image6.png"/>
             <a:graphic>
               <a:graphicData uri="http://schemas.openxmlformats.org/drawingml/2006/picture">
                 <pic:pic>
                   <pic:nvPicPr>
-                    <pic:cNvPr descr="Gráfico de respuestas de formularios. Título de la pregunta: ¿Has tenido problemas para organizar tus actividades de estudio, ocio, tiempo en familia, etc, de manera uniforme? . Número de respuestas: 15 respuestas." id="0" name="image12.png"/>
+                    <pic:cNvPr descr="Gráfico de respuestas de formularios. Título de la pregunta: ¿Has tenido problemas para organizar tus actividades de estudio, ocio, tiempo en familia, etc, de manera uniforme? . Número de respuestas: 15 respuestas." id="0" name="image6.png"/>
                     <pic:cNvPicPr preferRelativeResize="0"/>
                   </pic:nvPicPr>
                   <pic:blipFill>
@@ -3499,12 +3495,12 @@
           <wp:inline distB="114300" distT="114300" distL="114300" distR="114300">
             <wp:extent cx="5943600" cy="2501900"/>
             <wp:effectExtent b="0" l="0" r="0" t="0"/>
-            <wp:docPr descr="Gráfico de respuestas de formularios. Título de la pregunta: ¿Qué tan alto consideras que se encuentra tu nivel de organización actualmente?. Número de respuestas: 15 respuestas." id="6" name="image5.png"/>
+            <wp:docPr descr="Gráfico de respuestas de formularios. Título de la pregunta: ¿Qué tan alto consideras que se encuentra tu nivel de organización actualmente?. Número de respuestas: 15 respuestas." id="7" name="image2.png"/>
             <a:graphic>
               <a:graphicData uri="http://schemas.openxmlformats.org/drawingml/2006/picture">
                 <pic:pic>
                   <pic:nvPicPr>
-                    <pic:cNvPr descr="Gráfico de respuestas de formularios. Título de la pregunta: ¿Qué tan alto consideras que se encuentra tu nivel de organización actualmente?. Número de respuestas: 15 respuestas." id="0" name="image5.png"/>
+                    <pic:cNvPr descr="Gráfico de respuestas de formularios. Título de la pregunta: ¿Qué tan alto consideras que se encuentra tu nivel de organización actualmente?. Número de respuestas: 15 respuestas." id="0" name="image2.png"/>
                     <pic:cNvPicPr preferRelativeResize="0"/>
                   </pic:nvPicPr>
                   <pic:blipFill>
@@ -3537,12 +3533,12 @@
           <wp:inline distB="114300" distT="114300" distL="114300" distR="114300">
             <wp:extent cx="5943600" cy="2501900"/>
             <wp:effectExtent b="0" l="0" r="0" t="0"/>
-            <wp:docPr descr="Gráfico de respuestas de formularios. Título de la pregunta: En comparación con el semestre anterior, ¿Cómo calificarías  tu organización actual?. Número de respuestas: 15 respuestas." id="7" name="image3.png"/>
+            <wp:docPr descr="Gráfico de respuestas de formularios. Título de la pregunta: En comparación con el semestre anterior, ¿Cómo calificarías  tu organización actual?. Número de respuestas: 15 respuestas." id="8" name="image4.png"/>
             <a:graphic>
               <a:graphicData uri="http://schemas.openxmlformats.org/drawingml/2006/picture">
                 <pic:pic>
                   <pic:nvPicPr>
-                    <pic:cNvPr descr="Gráfico de respuestas de formularios. Título de la pregunta: En comparación con el semestre anterior, ¿Cómo calificarías  tu organización actual?. Número de respuestas: 15 respuestas." id="0" name="image3.png"/>
+                    <pic:cNvPr descr="Gráfico de respuestas de formularios. Título de la pregunta: En comparación con el semestre anterior, ¿Cómo calificarías  tu organización actual?. Número de respuestas: 15 respuestas." id="0" name="image4.png"/>
                     <pic:cNvPicPr preferRelativeResize="0"/>
                   </pic:nvPicPr>
                   <pic:blipFill>
@@ -3575,12 +3571,12 @@
           <wp:inline distB="114300" distT="114300" distL="114300" distR="114300">
             <wp:extent cx="5943600" cy="2832100"/>
             <wp:effectExtent b="0" l="0" r="0" t="0"/>
-            <wp:docPr descr="Gráfico de respuestas de formularios. Título de la pregunta: ¿Cuáles de los siguientes métodos de estudio utilizas con mayor frecuencia?. Número de respuestas: 15 respuestas." id="4" name="image8.png"/>
+            <wp:docPr descr="Gráfico de respuestas de formularios. Título de la pregunta: ¿Cuáles de los siguientes métodos de estudio utilizas con mayor frecuencia?. Número de respuestas: 15 respuestas." id="5" name="image7.png"/>
             <a:graphic>
               <a:graphicData uri="http://schemas.openxmlformats.org/drawingml/2006/picture">
                 <pic:pic>
                   <pic:nvPicPr>
-                    <pic:cNvPr descr="Gráfico de respuestas de formularios. Título de la pregunta: ¿Cuáles de los siguientes métodos de estudio utilizas con mayor frecuencia?. Número de respuestas: 15 respuestas." id="0" name="image8.png"/>
+                    <pic:cNvPr descr="Gráfico de respuestas de formularios. Título de la pregunta: ¿Cuáles de los siguientes métodos de estudio utilizas con mayor frecuencia?. Número de respuestas: 15 respuestas." id="0" name="image7.png"/>
                     <pic:cNvPicPr preferRelativeResize="0"/>
                   </pic:nvPicPr>
                   <pic:blipFill>
@@ -3613,12 +3609,12 @@
           <wp:inline distB="114300" distT="114300" distL="114300" distR="114300">
             <wp:extent cx="5943600" cy="2832100"/>
             <wp:effectExtent b="0" l="0" r="0" t="0"/>
-            <wp:docPr descr="Gráfico de respuestas de formularios. Título de la pregunta: ¿Cuáles de los siguientes métodos te resulta más útil para organizar tus tareas pendientes?. Número de respuestas: 15 respuestas." id="12" name="image6.png"/>
+            <wp:docPr descr="Gráfico de respuestas de formularios. Título de la pregunta: ¿Cuáles de los siguientes métodos te resulta más útil para organizar tus tareas pendientes?. Número de respuestas: 15 respuestas." id="12" name="image1.png"/>
             <a:graphic>
               <a:graphicData uri="http://schemas.openxmlformats.org/drawingml/2006/picture">
                 <pic:pic>
                   <pic:nvPicPr>
-                    <pic:cNvPr descr="Gráfico de respuestas de formularios. Título de la pregunta: ¿Cuáles de los siguientes métodos te resulta más útil para organizar tus tareas pendientes?. Número de respuestas: 15 respuestas." id="0" name="image6.png"/>
+                    <pic:cNvPr descr="Gráfico de respuestas de formularios. Título de la pregunta: ¿Cuáles de los siguientes métodos te resulta más útil para organizar tus tareas pendientes?. Número de respuestas: 15 respuestas." id="0" name="image1.png"/>
                     <pic:cNvPicPr preferRelativeResize="0"/>
                   </pic:nvPicPr>
                   <pic:blipFill>
@@ -3651,12 +3647,12 @@
           <wp:inline distB="114300" distT="114300" distL="114300" distR="114300">
             <wp:extent cx="5943600" cy="2692400"/>
             <wp:effectExtent b="0" l="0" r="0" t="0"/>
-            <wp:docPr descr="Gráfico de respuestas de formularios. Título de la pregunta: ¿Estarías dispuesto a utilizar una aplicación móvil o de escritorio, para organizar y planificar tus clases y tareas?. Número de respuestas: 15 respuestas." id="10" name="image2.png"/>
+            <wp:docPr descr="Gráfico de respuestas de formularios. Título de la pregunta: ¿Estarías dispuesto a utilizar una aplicación móvil o de escritorio, para organizar y planificar tus clases y tareas?. Número de respuestas: 15 respuestas." id="11" name="image9.png"/>
             <a:graphic>
               <a:graphicData uri="http://schemas.openxmlformats.org/drawingml/2006/picture">
                 <pic:pic>
                   <pic:nvPicPr>
-                    <pic:cNvPr descr="Gráfico de respuestas de formularios. Título de la pregunta: ¿Estarías dispuesto a utilizar una aplicación móvil o de escritorio, para organizar y planificar tus clases y tareas?. Número de respuestas: 15 respuestas." id="0" name="image2.png"/>
+                    <pic:cNvPr descr="Gráfico de respuestas de formularios. Título de la pregunta: ¿Estarías dispuesto a utilizar una aplicación móvil o de escritorio, para organizar y planificar tus clases y tareas?. Número de respuestas: 15 respuestas." id="0" name="image9.png"/>
                     <pic:cNvPicPr preferRelativeResize="0"/>
                   </pic:nvPicPr>
                   <pic:blipFill>

</xml_diff>